<commit_message>
adding new code and report
</commit_message>
<xml_diff>
--- a/reports/fraud/predict_vehicle_claims_fraud_GBoost/Model report.docx
+++ b/reports/fraud/predict_vehicle_claims_fraud_GBoost/Model report.docx
@@ -2,41 +2,289 @@
 <file path=word/document.xml><?xml version="1.0" encoding="utf-8"?>
 <w:document xmlns:wpc="http://schemas.microsoft.com/office/word/2010/wordprocessingCanvas" xmlns:cx="http://schemas.microsoft.com/office/drawing/2014/chartex" xmlns:cx1="http://schemas.microsoft.com/office/drawing/2015/9/8/chartex" xmlns:cx2="http://schemas.microsoft.com/office/drawing/2015/10/21/chartex" xmlns:cx3="http://schemas.microsoft.com/office/drawing/2016/5/9/chartex" xmlns:cx4="http://schemas.microsoft.com/office/drawing/2016/5/10/chartex" xmlns:cx5="http://schemas.microsoft.com/office/drawing/2016/5/11/chartex" xmlns:cx6="http://schemas.microsoft.com/office/drawing/2016/5/12/chartex" xmlns:cx7="http://schemas.microsoft.com/office/drawing/2016/5/13/chartex" xmlns:cx8="http://schemas.microsoft.com/office/drawing/2016/5/14/chartex" xmlns:mc="http://schemas.openxmlformats.org/markup-compatibility/2006" xmlns:aink="http://schemas.microsoft.com/office/drawing/2016/ink" xmlns:am3d="http://schemas.microsoft.com/office/drawing/2017/model3d" xmlns:o="urn:schemas-microsoft-com:office:office" xmlns:r="http://schemas.openxmlformats.org/officeDocument/2006/relationships" xmlns:m="http://schemas.openxmlformats.org/officeDocument/2006/math" xmlns:v="urn:schemas-microsoft-com:vml" xmlns:wp14="http://schemas.microsoft.com/office/word/2010/wordprocessingDrawing" xmlns:wp="http://schemas.openxmlformats.org/drawingml/2006/wordprocessingDrawing" xmlns:w10="urn:schemas-microsoft-com:office:word" xmlns:w="http://schemas.openxmlformats.org/wordprocessingml/2006/main" xmlns:w14="http://schemas.microsoft.com/office/word/2010/wordml" xmlns:w15="http://schemas.microsoft.com/office/word/2012/wordml" xmlns:w16cex="http://schemas.microsoft.com/office/word/2018/wordml/cex" xmlns:w16cid="http://schemas.microsoft.com/office/word/2016/wordml/cid" xmlns:w16="http://schemas.microsoft.com/office/word/2018/wordml" xmlns:w16sdtdh="http://schemas.microsoft.com/office/word/2020/wordml/sdtdatahash" xmlns:w16se="http://schemas.microsoft.com/office/word/2015/wordml/symex" xmlns:wpg="http://schemas.microsoft.com/office/word/2010/wordprocessingGroup" xmlns:wpi="http://schemas.microsoft.com/office/word/2010/wordprocessingInk" xmlns:wne="http://schemas.microsoft.com/office/word/2006/wordml" xmlns:wps="http://schemas.microsoft.com/office/word/2010/wordprocessingShape" mc:Ignorable="w14 w15 w16se w16cid w16 w16cex w16sdtdh wp14">
   <w:body>
-    <w:p>
-      <w:pPr>
-        <w:rPr>
-          <w:lang w:val="en-US"/>
-        </w:rPr>
-      </w:pPr>
-      <w:r>
-        <w:rPr>
-          <w:lang w:val="en-US"/>
-        </w:rPr>
-        <w:t>Model used: Gradient Boosting was used to see if accuracy of previous model could be improved</w:t>
-      </w:r>
-    </w:p>
-    <w:p>
-      <w:pPr>
-        <w:rPr>
-          <w:lang w:val="en-US"/>
-        </w:rPr>
-      </w:pPr>
-    </w:p>
-    <w:p>
-      <w:pPr>
-        <w:rPr>
-          <w:lang w:val="en-US"/>
-        </w:rPr>
-      </w:pPr>
+    <w:p/>
+    <w:p>
+      <w:r>
+        <w:t xml:space="preserve">Dataset review: </w:t>
+      </w:r>
+    </w:p>
+    <w:p>
+      <w:pPr>
+        <w:rPr>
+          <w:lang w:val="en-US"/>
+        </w:rPr>
+      </w:pPr>
+      <w:hyperlink r:id="rId4" w:history="1">
+        <w:r>
+          <w:rPr>
+            <w:rStyle w:val="Hyperlink"/>
+          </w:rPr>
+          <w:t>https://github.com/mwitiderrick/insurancedata</w:t>
+        </w:r>
+      </w:hyperlink>
+      <w:r>
+        <w:br/>
+        <w:t xml:space="preserve">looking at the dataset, I like what I am seeing. It does have information about the applicants. </w:t>
+      </w:r>
+      <w:r>
+        <w:br/>
+      </w:r>
+      <w:r>
+        <w:br/>
+      </w:r>
       <w:r>
         <w:rPr>
           <w:noProof/>
         </w:rPr>
         <w:drawing>
-          <wp:inline distT="0" distB="0" distL="0" distR="0" wp14:anchorId="4A17AF0A" wp14:editId="42EF7717">
-            <wp:extent cx="5731510" cy="1778635"/>
+          <wp:inline distT="0" distB="0" distL="0" distR="0" wp14:anchorId="2C81E023" wp14:editId="0D805B2F">
+            <wp:extent cx="5731510" cy="554990"/>
             <wp:effectExtent l="0" t="0" r="2540" b="0"/>
+            <wp:docPr id="2" name="Picture 2"/>
+            <wp:cNvGraphicFramePr>
+              <a:graphicFrameLocks xmlns:a="http://schemas.openxmlformats.org/drawingml/2006/main" noChangeAspect="1"/>
+            </wp:cNvGraphicFramePr>
+            <a:graphic xmlns:a="http://schemas.openxmlformats.org/drawingml/2006/main">
+              <a:graphicData uri="http://schemas.openxmlformats.org/drawingml/2006/picture">
+                <pic:pic xmlns:pic="http://schemas.openxmlformats.org/drawingml/2006/picture">
+                  <pic:nvPicPr>
+                    <pic:cNvPr id="0" name="Picture 1"/>
+                    <pic:cNvPicPr>
+                      <a:picLocks noChangeAspect="1" noChangeArrowheads="1"/>
+                    </pic:cNvPicPr>
+                  </pic:nvPicPr>
+                  <pic:blipFill>
+                    <a:blip r:embed="rId5" r:link="rId6" cstate="print">
+                      <a:extLst>
+                        <a:ext uri="{28A0092B-C50C-407E-A947-70E740481C1C}">
+                          <a14:useLocalDpi xmlns:a14="http://schemas.microsoft.com/office/drawing/2010/main" val="0"/>
+                        </a:ext>
+                      </a:extLst>
+                    </a:blip>
+                    <a:srcRect/>
+                    <a:stretch>
+                      <a:fillRect/>
+                    </a:stretch>
+                  </pic:blipFill>
+                  <pic:spPr bwMode="auto">
+                    <a:xfrm>
+                      <a:off x="0" y="0"/>
+                      <a:ext cx="5731510" cy="554990"/>
+                    </a:xfrm>
+                    <a:prstGeom prst="rect">
+                      <a:avLst/>
+                    </a:prstGeom>
+                    <a:noFill/>
+                    <a:ln>
+                      <a:noFill/>
+                    </a:ln>
+                  </pic:spPr>
+                </pic:pic>
+              </a:graphicData>
+            </a:graphic>
+          </wp:inline>
+        </w:drawing>
+      </w:r>
+      <w:r>
+        <w:br/>
+      </w:r>
+      <w:r>
+        <w:br/>
+        <w:t xml:space="preserve">The dataset also has labels to </w:t>
+      </w:r>
+      <w:proofErr w:type="gramStart"/>
+      <w:r>
+        <w:t>tell</w:t>
+      </w:r>
+      <w:proofErr w:type="gramEnd"/>
+      <w:r>
+        <w:t xml:space="preserve"> about the claim if it false or real claim. </w:t>
+      </w:r>
+      <w:r>
+        <w:br/>
+      </w:r>
+      <w:r>
+        <w:br/>
+      </w:r>
+      <w:r>
+        <w:rPr>
+          <w:noProof/>
+        </w:rPr>
+        <w:drawing>
+          <wp:inline distT="0" distB="0" distL="0" distR="0" wp14:anchorId="1036E3F5" wp14:editId="24D3E53A">
+            <wp:extent cx="3505200" cy="5041900"/>
+            <wp:effectExtent l="0" t="0" r="0" b="6350"/>
             <wp:docPr id="1" name="Picture 1"/>
+            <wp:cNvGraphicFramePr>
+              <a:graphicFrameLocks xmlns:a="http://schemas.openxmlformats.org/drawingml/2006/main" noChangeAspect="1"/>
+            </wp:cNvGraphicFramePr>
+            <a:graphic xmlns:a="http://schemas.openxmlformats.org/drawingml/2006/main">
+              <a:graphicData uri="http://schemas.openxmlformats.org/drawingml/2006/picture">
+                <pic:pic xmlns:pic="http://schemas.openxmlformats.org/drawingml/2006/picture">
+                  <pic:nvPicPr>
+                    <pic:cNvPr id="0" name="Picture 2"/>
+                    <pic:cNvPicPr>
+                      <a:picLocks noChangeAspect="1" noChangeArrowheads="1"/>
+                    </pic:cNvPicPr>
+                  </pic:nvPicPr>
+                  <pic:blipFill>
+                    <a:blip r:embed="rId7" r:link="rId8">
+                      <a:extLst>
+                        <a:ext uri="{28A0092B-C50C-407E-A947-70E740481C1C}">
+                          <a14:useLocalDpi xmlns:a14="http://schemas.microsoft.com/office/drawing/2010/main" val="0"/>
+                        </a:ext>
+                      </a:extLst>
+                    </a:blip>
+                    <a:srcRect/>
+                    <a:stretch>
+                      <a:fillRect/>
+                    </a:stretch>
+                  </pic:blipFill>
+                  <pic:spPr bwMode="auto">
+                    <a:xfrm>
+                      <a:off x="0" y="0"/>
+                      <a:ext cx="3505200" cy="5041900"/>
+                    </a:xfrm>
+                    <a:prstGeom prst="rect">
+                      <a:avLst/>
+                    </a:prstGeom>
+                    <a:noFill/>
+                    <a:ln>
+                      <a:noFill/>
+                    </a:ln>
+                  </pic:spPr>
+                </pic:pic>
+              </a:graphicData>
+            </a:graphic>
+          </wp:inline>
+        </w:drawing>
+      </w:r>
+      <w:r>
+        <w:br/>
+      </w:r>
+      <w:r>
+        <w:br/>
+        <w:t xml:space="preserve">From experience, this sort of dataset is more suitable for tree based modelling, </w:t>
+      </w:r>
+      <w:proofErr w:type="spellStart"/>
+      <w:r>
+        <w:t>i.e</w:t>
+      </w:r>
+      <w:proofErr w:type="spellEnd"/>
+      <w:r>
+        <w:t xml:space="preserve"> random forest, </w:t>
+      </w:r>
+      <w:proofErr w:type="spellStart"/>
+      <w:r>
+        <w:t>XBoost</w:t>
+      </w:r>
+      <w:proofErr w:type="spellEnd"/>
+      <w:r>
+        <w:t xml:space="preserve"> etc. </w:t>
+      </w:r>
+      <w:r>
+        <w:br/>
+      </w:r>
+      <w:r>
+        <w:br/>
+        <w:t xml:space="preserve">The only drawback is that it has only 1000 </w:t>
+      </w:r>
+      <w:proofErr w:type="gramStart"/>
+      <w:r>
+        <w:t>samples !</w:t>
+      </w:r>
+      <w:proofErr w:type="gramEnd"/>
+      <w:r>
+        <w:t xml:space="preserve"> but it can be a start-up point. We may think to augment more samples from this dataset. That is a nice review regarding exploitability data analysis (EDA) on this dataset </w:t>
+      </w:r>
+      <w:hyperlink r:id="rId9" w:history="1">
+        <w:r>
+          <w:rPr>
+            <w:rStyle w:val="Hyperlink"/>
+          </w:rPr>
+          <w:t>https://www.kaggle.com/buntyshah/insurance-fraud-claims-detection</w:t>
+        </w:r>
+      </w:hyperlink>
+      <w:r>
+        <w:br/>
+      </w:r>
+    </w:p>
+    <w:p>
+      <w:pPr>
+        <w:rPr>
+          <w:lang w:val="en-US"/>
+        </w:rPr>
+      </w:pPr>
+      <w:r>
+        <w:rPr>
+          <w:lang w:val="en-US"/>
+        </w:rPr>
+        <w:lastRenderedPageBreak/>
+        <w:t>Model:</w:t>
+      </w:r>
+    </w:p>
+    <w:p>
+      <w:pPr>
+        <w:rPr>
+          <w:lang w:val="en-US"/>
+        </w:rPr>
+      </w:pPr>
+      <w:r>
+        <w:rPr>
+          <w:lang w:val="en-US"/>
+        </w:rPr>
+        <w:t>Gradient Boosting model was used to model the outputs for the dataset</w:t>
+      </w:r>
+    </w:p>
+    <w:p>
+      <w:pPr>
+        <w:rPr>
+          <w:lang w:val="en-US"/>
+        </w:rPr>
+      </w:pPr>
+    </w:p>
+    <w:p>
+      <w:pPr>
+        <w:rPr>
+          <w:lang w:val="en-US"/>
+        </w:rPr>
+      </w:pPr>
+    </w:p>
+    <w:p>
+      <w:pPr>
+        <w:rPr>
+          <w:lang w:val="en-US"/>
+        </w:rPr>
+      </w:pPr>
+      <w:r>
+        <w:rPr>
+          <w:lang w:val="en-US"/>
+        </w:rPr>
+        <w:t>Performance:</w:t>
+      </w:r>
+    </w:p>
+    <w:p>
+      <w:pPr>
+        <w:rPr>
+          <w:lang w:val="en-US"/>
+        </w:rPr>
+      </w:pPr>
+    </w:p>
+    <w:p>
+      <w:pPr>
+        <w:rPr>
+          <w:lang w:val="en-US"/>
+        </w:rPr>
+      </w:pPr>
+      <w:r>
+        <w:rPr>
+          <w:noProof/>
+        </w:rPr>
+        <w:drawing>
+          <wp:inline distT="0" distB="0" distL="0" distR="0" wp14:anchorId="7079847D" wp14:editId="290BFE11">
+            <wp:extent cx="5731510" cy="4387850"/>
+            <wp:effectExtent l="0" t="0" r="2540" b="0"/>
+            <wp:docPr id="3" name="Picture 3"/>
             <wp:cNvGraphicFramePr>
               <a:graphicFrameLocks xmlns:a="http://schemas.openxmlformats.org/drawingml/2006/main" noChangeAspect="1"/>
             </wp:cNvGraphicFramePr>
@@ -48,7 +296,7 @@
                     <pic:cNvPicPr/>
                   </pic:nvPicPr>
                   <pic:blipFill>
-                    <a:blip r:embed="rId4"/>
+                    <a:blip r:embed="rId10"/>
                     <a:stretch>
                       <a:fillRect/>
                     </a:stretch>
@@ -56,7 +304,7 @@
                   <pic:spPr>
                     <a:xfrm>
                       <a:off x="0" y="0"/>
-                      <a:ext cx="5731510" cy="1778635"/>
+                      <a:ext cx="5731510" cy="4387850"/>
                     </a:xfrm>
                     <a:prstGeom prst="rect">
                       <a:avLst/>
@@ -84,9 +332,131 @@
       </w:pPr>
       <w:r>
         <w:rPr>
-          <w:lang w:val="en-US"/>
-        </w:rPr>
-        <w:t>84 % accuracy achieved. Model needs hyperparameter tuning</w:t>
+          <w:noProof/>
+        </w:rPr>
+        <w:drawing>
+          <wp:inline distT="0" distB="0" distL="0" distR="0" wp14:anchorId="72CD39F3" wp14:editId="73C8103B">
+            <wp:extent cx="5731510" cy="1720215"/>
+            <wp:effectExtent l="0" t="0" r="2540" b="0"/>
+            <wp:docPr id="4" name="Picture 4"/>
+            <wp:cNvGraphicFramePr>
+              <a:graphicFrameLocks xmlns:a="http://schemas.openxmlformats.org/drawingml/2006/main" noChangeAspect="1"/>
+            </wp:cNvGraphicFramePr>
+            <a:graphic xmlns:a="http://schemas.openxmlformats.org/drawingml/2006/main">
+              <a:graphicData uri="http://schemas.openxmlformats.org/drawingml/2006/picture">
+                <pic:pic xmlns:pic="http://schemas.openxmlformats.org/drawingml/2006/picture">
+                  <pic:nvPicPr>
+                    <pic:cNvPr id="1" name=""/>
+                    <pic:cNvPicPr/>
+                  </pic:nvPicPr>
+                  <pic:blipFill>
+                    <a:blip r:embed="rId11"/>
+                    <a:stretch>
+                      <a:fillRect/>
+                    </a:stretch>
+                  </pic:blipFill>
+                  <pic:spPr>
+                    <a:xfrm>
+                      <a:off x="0" y="0"/>
+                      <a:ext cx="5731510" cy="1720215"/>
+                    </a:xfrm>
+                    <a:prstGeom prst="rect">
+                      <a:avLst/>
+                    </a:prstGeom>
+                  </pic:spPr>
+                </pic:pic>
+              </a:graphicData>
+            </a:graphic>
+          </wp:inline>
+        </w:drawing>
+      </w:r>
+    </w:p>
+    <w:p>
+      <w:pPr>
+        <w:rPr>
+          <w:lang w:val="en-US"/>
+        </w:rPr>
+      </w:pPr>
+    </w:p>
+    <w:p>
+      <w:pPr>
+        <w:rPr>
+          <w:lang w:val="en-US"/>
+        </w:rPr>
+      </w:pPr>
+      <w:r>
+        <w:rPr>
+          <w:lang w:val="en-US"/>
+        </w:rPr>
+        <w:lastRenderedPageBreak/>
+        <w:t>Very high AUC score and overall performance. Furthermore, tuning the hyperparameters made no improvements to the model performance. Baseline model was chosen as the final model.</w:t>
+      </w:r>
+    </w:p>
+    <w:p>
+      <w:pPr>
+        <w:rPr>
+          <w:lang w:val="en-US"/>
+        </w:rPr>
+      </w:pPr>
+    </w:p>
+    <w:p>
+      <w:pPr>
+        <w:rPr>
+          <w:lang w:val="en-US"/>
+        </w:rPr>
+      </w:pPr>
+      <w:r>
+        <w:rPr>
+          <w:lang w:val="en-US"/>
+        </w:rPr>
+        <w:t>Feature Importance:</w:t>
+      </w:r>
+    </w:p>
+    <w:p>
+      <w:pPr>
+        <w:rPr>
+          <w:lang w:val="en-US"/>
+        </w:rPr>
+      </w:pPr>
+      <w:r>
+        <w:rPr>
+          <w:noProof/>
+        </w:rPr>
+        <w:drawing>
+          <wp:inline distT="0" distB="0" distL="0" distR="0" wp14:anchorId="64036C79" wp14:editId="3538598E">
+            <wp:extent cx="5731510" cy="2387600"/>
+            <wp:effectExtent l="0" t="0" r="2540" b="0"/>
+            <wp:docPr id="5" name="Picture 5"/>
+            <wp:cNvGraphicFramePr>
+              <a:graphicFrameLocks xmlns:a="http://schemas.openxmlformats.org/drawingml/2006/main" noChangeAspect="1"/>
+            </wp:cNvGraphicFramePr>
+            <a:graphic xmlns:a="http://schemas.openxmlformats.org/drawingml/2006/main">
+              <a:graphicData uri="http://schemas.openxmlformats.org/drawingml/2006/picture">
+                <pic:pic xmlns:pic="http://schemas.openxmlformats.org/drawingml/2006/picture">
+                  <pic:nvPicPr>
+                    <pic:cNvPr id="1" name=""/>
+                    <pic:cNvPicPr/>
+                  </pic:nvPicPr>
+                  <pic:blipFill>
+                    <a:blip r:embed="rId12"/>
+                    <a:stretch>
+                      <a:fillRect/>
+                    </a:stretch>
+                  </pic:blipFill>
+                  <pic:spPr>
+                    <a:xfrm>
+                      <a:off x="0" y="0"/>
+                      <a:ext cx="5731510" cy="2387600"/>
+                    </a:xfrm>
+                    <a:prstGeom prst="rect">
+                      <a:avLst/>
+                    </a:prstGeom>
+                  </pic:spPr>
+                </pic:pic>
+              </a:graphicData>
+            </a:graphic>
+          </wp:inline>
+        </w:drawing>
       </w:r>
     </w:p>
     <w:p>
@@ -511,6 +881,7 @@
   <w:style w:type="paragraph" w:default="1" w:styleId="Normal">
     <w:name w:val="Normal"/>
     <w:qFormat/>
+    <w:rsid w:val="00106D20"/>
   </w:style>
   <w:style w:type="character" w:default="1" w:styleId="DefaultParagraphFont">
     <w:name w:val="Default Paragraph Font"/>
@@ -538,6 +909,18 @@
     <w:uiPriority w:val="99"/>
     <w:semiHidden/>
     <w:unhideWhenUsed/>
+  </w:style>
+  <w:style w:type="character" w:styleId="Hyperlink">
+    <w:name w:val="Hyperlink"/>
+    <w:basedOn w:val="DefaultParagraphFont"/>
+    <w:uiPriority w:val="99"/>
+    <w:semiHidden/>
+    <w:unhideWhenUsed/>
+    <w:rsid w:val="00106D20"/>
+    <w:rPr>
+      <w:color w:val="0563C1"/>
+      <w:u w:val="single"/>
+    </w:rPr>
   </w:style>
 </w:styles>
 </file>

</xml_diff>